<commit_message>
Added changes for etcdraft orderer
</commit_message>
<xml_diff>
--- a/SingleNodeSetup/HF-On-K8S-SingleNodeSetup-ReadMe.docx
+++ b/SingleNodeSetup/HF-On-K8S-SingleNodeSetup-ReadMe.docx
@@ -2141,6 +2141,25 @@
           <w:ilvl w:val="1"/>
           <w:numId w:val="7"/>
         </w:numPr>
+      </w:pPr>
+      <w:r>
+        <w:t xml:space="preserve">For </w:t>
+      </w:r>
+      <w:r>
+        <w:rPr>
+          <w:b/>
+          <w:bCs/>
+        </w:rPr>
+        <w:t>solo</w:t>
+      </w:r>
+      <w:r>
+        <w:t xml:space="preserve"> orderer:</w:t>
+      </w:r>
+    </w:p>
+    <w:p>
+      <w:pPr>
+        <w:pStyle w:val="ListParagraph"/>
+        <w:ind w:left="1800" w:firstLine="360"/>
         <w:rPr>
           <w:i/>
           <w:iCs/>
@@ -2188,6 +2207,33 @@
         </w:rPr>
         <w:t xml:space="preserve"> generateAll.sh</w:t>
       </w:r>
+    </w:p>
+    <w:p>
+      <w:pPr>
+        <w:pStyle w:val="ListParagraph"/>
+        <w:ind w:left="1800" w:firstLine="360"/>
+        <w:rPr>
+          <w:i/>
+          <w:iCs/>
+          <w:sz w:val="20"/>
+          <w:szCs w:val="20"/>
+        </w:rPr>
+      </w:pPr>
+      <w:r>
+        <w:rPr>
+          <w:i/>
+          <w:iCs/>
+          <w:sz w:val="20"/>
+          <w:szCs w:val="20"/>
+        </w:rPr>
+        <w:t>./generateAll.sh</w:t>
+      </w:r>
+    </w:p>
+    <w:p>
+      <w:pPr>
+        <w:pStyle w:val="ListParagraph"/>
+        <w:ind w:left="1080"/>
+      </w:pPr>
     </w:p>
     <w:p>
       <w:pPr>
@@ -2196,6 +2242,47 @@
           <w:ilvl w:val="1"/>
           <w:numId w:val="7"/>
         </w:numPr>
+      </w:pPr>
+      <w:r>
+        <w:t xml:space="preserve">For </w:t>
+      </w:r>
+      <w:proofErr w:type="spellStart"/>
+      <w:r>
+        <w:rPr>
+          <w:b/>
+          <w:bCs/>
+        </w:rPr>
+        <w:t>etcdraft</w:t>
+      </w:r>
+      <w:proofErr w:type="spellEnd"/>
+      <w:r>
+        <w:t xml:space="preserve"> orderer:</w:t>
+      </w:r>
+    </w:p>
+    <w:p>
+      <w:pPr>
+        <w:ind w:left="2160"/>
+      </w:pPr>
+      <w:proofErr w:type="spellStart"/>
+      <w:r>
+        <w:t>chmod</w:t>
+      </w:r>
+      <w:proofErr w:type="spellEnd"/>
+      <w:r>
+        <w:t xml:space="preserve"> </w:t>
+      </w:r>
+      <w:proofErr w:type="spellStart"/>
+      <w:r>
+        <w:t>a+x</w:t>
+      </w:r>
+      <w:proofErr w:type="spellEnd"/>
+      <w:r>
+        <w:t xml:space="preserve"> generateAll.sh</w:t>
+      </w:r>
+    </w:p>
+    <w:p>
+      <w:pPr>
+        <w:ind w:left="2160"/>
         <w:rPr>
           <w:i/>
           <w:iCs/>
@@ -2212,12 +2299,39 @@
         </w:rPr>
         <w:t>./generateAll.sh</w:t>
       </w:r>
-    </w:p>
-    <w:p>
-      <w:pPr>
-        <w:pStyle w:val="ListParagraph"/>
-        <w:ind w:left="1080"/>
-      </w:pPr>
+      <w:r>
+        <w:rPr>
+          <w:i/>
+          <w:iCs/>
+          <w:sz w:val="20"/>
+          <w:szCs w:val="20"/>
+        </w:rPr>
+        <w:t xml:space="preserve"> </w:t>
+      </w:r>
+      <w:r>
+        <w:rPr>
+          <w:b/>
+          <w:bCs/>
+          <w:i/>
+          <w:iCs/>
+          <w:sz w:val="20"/>
+          <w:szCs w:val="20"/>
+        </w:rPr>
+        <w:t xml:space="preserve">-o </w:t>
+      </w:r>
+      <w:proofErr w:type="spellStart"/>
+      <w:r>
+        <w:rPr>
+          <w:b/>
+          <w:bCs/>
+          <w:i/>
+          <w:iCs/>
+          <w:sz w:val="20"/>
+          <w:szCs w:val="20"/>
+        </w:rPr>
+        <w:t>etcdraft</w:t>
+      </w:r>
+      <w:proofErr w:type="spellEnd"/>
     </w:p>
     <w:p>
       <w:pPr>
@@ -2342,6 +2456,68 @@
     <w:p>
       <w:pPr>
         <w:pStyle w:val="ListParagraph"/>
+        <w:numPr>
+          <w:ilvl w:val="0"/>
+          <w:numId w:val="7"/>
+        </w:numPr>
+      </w:pPr>
+      <w:r>
+        <w:t xml:space="preserve">Run python script to generate deployment </w:t>
+      </w:r>
+      <w:proofErr w:type="spellStart"/>
+      <w:r>
+        <w:t>yamls</w:t>
+      </w:r>
+      <w:proofErr w:type="spellEnd"/>
+    </w:p>
+    <w:p>
+      <w:pPr>
+        <w:pStyle w:val="ListParagraph"/>
+        <w:ind w:left="1080"/>
+      </w:pPr>
+      <w:r>
+        <w:t xml:space="preserve">Command: </w:t>
+      </w:r>
+      <w:r>
+        <w:rPr>
+          <w:b/>
+          <w:bCs/>
+          <w:i/>
+          <w:iCs/>
+        </w:rPr>
+        <w:t>pyton3.5 script</w:t>
+      </w:r>
+      <w:r>
+        <w:rPr>
+          <w:b/>
+          <w:bCs/>
+          <w:i/>
+          <w:iCs/>
+        </w:rPr>
+        <w:t>s</w:t>
+      </w:r>
+      <w:r>
+        <w:rPr>
+          <w:b/>
+          <w:bCs/>
+          <w:i/>
+          <w:iCs/>
+        </w:rPr>
+        <w:t>/generate.py</w:t>
+      </w:r>
+    </w:p>
+    <w:p>
+      <w:pPr>
+        <w:pStyle w:val="ListParagraph"/>
+        <w:ind w:left="1080"/>
+        <w:rPr>
+          <w:color w:val="000000" w:themeColor="text1"/>
+        </w:rPr>
+      </w:pPr>
+    </w:p>
+    <w:p>
+      <w:pPr>
+        <w:pStyle w:val="ListParagraph"/>
         <w:ind w:left="1080"/>
       </w:pPr>
     </w:p>
@@ -2360,7 +2536,17 @@
         </w:numPr>
       </w:pPr>
       <w:r>
-        <w:t>On K8S master node:</w:t>
+        <w:t xml:space="preserve">On K8S </w:t>
+      </w:r>
+      <w:r>
+        <w:rPr>
+          <w:b/>
+          <w:bCs/>
+        </w:rPr>
+        <w:t>master</w:t>
+      </w:r>
+      <w:r>
+        <w:t xml:space="preserve"> node:</w:t>
       </w:r>
     </w:p>
     <w:p>
@@ -2464,30 +2650,27 @@
         </w:numPr>
       </w:pPr>
       <w:r>
-        <w:t xml:space="preserve">Run python script to generate deployment </w:t>
-      </w:r>
-      <w:proofErr w:type="spellStart"/>
-      <w:r>
-        <w:t>yamls</w:t>
-      </w:r>
-      <w:proofErr w:type="spellEnd"/>
-    </w:p>
-    <w:p>
-      <w:pPr>
-        <w:pStyle w:val="ListParagraph"/>
-        <w:ind w:left="1080"/>
-      </w:pPr>
-      <w:r>
-        <w:t xml:space="preserve">Command: </w:t>
-      </w:r>
-      <w:r>
+        <w:t>Run python script to build the K8S PODs</w:t>
+      </w:r>
+      <w:r>
+        <w:t xml:space="preserve"> for HF. All the pods should now be created. </w:t>
+      </w:r>
+    </w:p>
+    <w:p>
+      <w:pPr>
+        <w:pStyle w:val="ListParagraph"/>
+        <w:ind w:firstLine="360"/>
         <w:rPr>
           <w:b/>
           <w:bCs/>
           <w:i/>
           <w:iCs/>
-        </w:rPr>
-        <w:t>pyton3.5 script</w:t>
+          <w:sz w:val="20"/>
+          <w:szCs w:val="20"/>
+        </w:rPr>
+      </w:pPr>
+      <w:r>
+        <w:t xml:space="preserve">Command: </w:t>
       </w:r>
       <w:r>
         <w:rPr>
@@ -2495,8 +2678,10 @@
           <w:bCs/>
           <w:i/>
           <w:iCs/>
-        </w:rPr>
-        <w:t>s</w:t>
+          <w:sz w:val="20"/>
+          <w:szCs w:val="20"/>
+        </w:rPr>
+        <w:t>python3.5 script</w:t>
       </w:r>
       <w:r>
         <w:rPr>
@@ -2504,8 +2689,21 @@
           <w:bCs/>
           <w:i/>
           <w:iCs/>
-        </w:rPr>
-        <w:t>/generate.py</w:t>
+          <w:sz w:val="20"/>
+          <w:szCs w:val="20"/>
+        </w:rPr>
+        <w:t>s</w:t>
+      </w:r>
+      <w:r>
+        <w:rPr>
+          <w:b/>
+          <w:bCs/>
+          <w:i/>
+          <w:iCs/>
+          <w:sz w:val="20"/>
+          <w:szCs w:val="20"/>
+        </w:rPr>
+        <w:t>/run.py</w:t>
       </w:r>
     </w:p>
     <w:p>
@@ -2517,78 +2715,13 @@
         </w:numPr>
       </w:pPr>
       <w:r>
-        <w:t>Run python script to build the K8S PODs</w:t>
-      </w:r>
-      <w:r>
-        <w:t xml:space="preserve"> for HF. All the pods should now be created. </w:t>
+        <w:t>Run following command to verify this:</w:t>
       </w:r>
     </w:p>
     <w:p>
       <w:pPr>
         <w:pStyle w:val="ListParagraph"/>
         <w:ind w:firstLine="360"/>
-        <w:rPr>
-          <w:b/>
-          <w:bCs/>
-          <w:i/>
-          <w:iCs/>
-          <w:sz w:val="20"/>
-          <w:szCs w:val="20"/>
-        </w:rPr>
-      </w:pPr>
-      <w:r>
-        <w:t xml:space="preserve">Command: </w:t>
-      </w:r>
-      <w:r>
-        <w:rPr>
-          <w:b/>
-          <w:bCs/>
-          <w:i/>
-          <w:iCs/>
-          <w:sz w:val="20"/>
-          <w:szCs w:val="20"/>
-        </w:rPr>
-        <w:t>python3.5 script</w:t>
-      </w:r>
-      <w:r>
-        <w:rPr>
-          <w:b/>
-          <w:bCs/>
-          <w:i/>
-          <w:iCs/>
-          <w:sz w:val="20"/>
-          <w:szCs w:val="20"/>
-        </w:rPr>
-        <w:t>s</w:t>
-      </w:r>
-      <w:r>
-        <w:rPr>
-          <w:b/>
-          <w:bCs/>
-          <w:i/>
-          <w:iCs/>
-          <w:sz w:val="20"/>
-          <w:szCs w:val="20"/>
-        </w:rPr>
-        <w:t>/run.py</w:t>
-      </w:r>
-    </w:p>
-    <w:p>
-      <w:pPr>
-        <w:pStyle w:val="ListParagraph"/>
-        <w:numPr>
-          <w:ilvl w:val="0"/>
-          <w:numId w:val="11"/>
-        </w:numPr>
-      </w:pPr>
-      <w:r>
-        <w:t>Run following command to verify this:</w:t>
-      </w:r>
-    </w:p>
-    <w:p>
-      <w:pPr>
-        <w:pStyle w:val="ListParagraph"/>
-        <w:ind w:firstLine="360"/>
       </w:pPr>
       <w:proofErr w:type="spellStart"/>
       <w:r>
@@ -2616,8 +2749,6 @@
       <w:pPr>
         <w:pStyle w:val="ListParagraph"/>
       </w:pPr>
-      <w:bookmarkStart w:id="0" w:name="_GoBack"/>
-      <w:bookmarkEnd w:id="0"/>
     </w:p>
     <w:p>
       <w:pPr>
@@ -2637,7 +2768,17 @@
         </w:numPr>
       </w:pPr>
       <w:r>
-        <w:t xml:space="preserve">Login to K8S master as a root or </w:t>
+        <w:t xml:space="preserve">Login to K8S </w:t>
+      </w:r>
+      <w:r>
+        <w:rPr>
+          <w:b/>
+          <w:bCs/>
+        </w:rPr>
+        <w:t>master</w:t>
+      </w:r>
+      <w:r>
+        <w:t xml:space="preserve"> as a root or </w:t>
       </w:r>
       <w:proofErr w:type="spellStart"/>
       <w:r>
@@ -2675,26 +2816,53 @@
           <w:ilvl w:val="0"/>
           <w:numId w:val="5"/>
         </w:numPr>
-      </w:pPr>
-      <w:r>
-        <w:t xml:space="preserve">Login to cli container: </w:t>
-      </w:r>
-      <w:proofErr w:type="spellStart"/>
-      <w:r>
+        <w:rPr>
+          <w:i/>
+          <w:iCs/>
+        </w:rPr>
+      </w:pPr>
+      <w:r>
+        <w:t>Get Shell to the running containing of org1 cli pod</w:t>
+      </w:r>
+      <w:r>
+        <w:t xml:space="preserve">: </w:t>
+      </w:r>
+      <w:proofErr w:type="spellStart"/>
+      <w:r>
+        <w:rPr>
+          <w:i/>
+          <w:iCs/>
+        </w:rPr>
         <w:t>kubectl</w:t>
       </w:r>
       <w:proofErr w:type="spellEnd"/>
       <w:r>
+        <w:rPr>
+          <w:i/>
+          <w:iCs/>
+        </w:rPr>
         <w:t xml:space="preserve"> exec &lt;CLI POD&gt; -c cli </w:t>
       </w:r>
       <w:r>
+        <w:rPr>
+          <w:i/>
+          <w:iCs/>
+        </w:rPr>
         <w:t xml:space="preserve">-n org1 </w:t>
       </w:r>
       <w:r>
+        <w:rPr>
+          <w:i/>
+          <w:iCs/>
+        </w:rPr>
         <w:t xml:space="preserve">-it </w:t>
       </w:r>
       <w:proofErr w:type="gramStart"/>
       <w:r>
+        <w:rPr>
+          <w:i/>
+          <w:iCs/>
+        </w:rPr>
         <w:t>bash</w:t>
       </w:r>
       <w:proofErr w:type="gramEnd"/>
@@ -3629,23 +3797,157 @@
     </w:p>
     <w:p>
       <w:r>
-        <w:t>Run following script on master node</w:t>
-      </w:r>
-      <w:r>
-        <w:t xml:space="preserve"> to remove all the k8s pods, services and namespaces</w:t>
-      </w:r>
-      <w:r>
-        <w:t xml:space="preserve">: </w:t>
+        <w:t xml:space="preserve">To </w:t>
+      </w:r>
+      <w:proofErr w:type="spellStart"/>
+      <w:r>
+        <w:t>cleanup</w:t>
+      </w:r>
+      <w:proofErr w:type="spellEnd"/>
+      <w:r>
+        <w:t xml:space="preserve"> the setup, </w:t>
+      </w:r>
+    </w:p>
+    <w:p>
+      <w:pPr>
+        <w:pStyle w:val="ListParagraph"/>
+        <w:numPr>
+          <w:ilvl w:val="0"/>
+          <w:numId w:val="14"/>
+        </w:numPr>
+      </w:pPr>
+      <w:r>
+        <w:t xml:space="preserve">Run following script on </w:t>
       </w:r>
       <w:r>
         <w:rPr>
           <w:b/>
           <w:bCs/>
-          <w:i/>
-          <w:iCs/>
-        </w:rPr>
-        <w:t>scripts/cleanup.sh</w:t>
-      </w:r>
+        </w:rPr>
+        <w:t>k8s master</w:t>
+      </w:r>
+      <w:r>
+        <w:t xml:space="preserve"> node t</w:t>
+      </w:r>
+      <w:r>
+        <w:t>o delete all the k8s pods</w:t>
+      </w:r>
+      <w:r>
+        <w:t>, services and namespaces</w:t>
+      </w:r>
+    </w:p>
+    <w:p>
+      <w:pPr>
+        <w:ind w:firstLine="720"/>
+        <w:rPr>
+          <w:b/>
+          <w:bCs/>
+          <w:i/>
+          <w:iCs/>
+        </w:rPr>
+      </w:pPr>
+      <w:r>
+        <w:rPr>
+          <w:b/>
+          <w:bCs/>
+          <w:i/>
+          <w:iCs/>
+        </w:rPr>
+        <w:t>./</w:t>
+      </w:r>
+      <w:r>
+        <w:rPr>
+          <w:b/>
+          <w:bCs/>
+          <w:i/>
+          <w:iCs/>
+        </w:rPr>
+        <w:t>cleanup.sh</w:t>
+      </w:r>
+    </w:p>
+    <w:p>
+      <w:pPr>
+        <w:pStyle w:val="ListParagraph"/>
+        <w:numPr>
+          <w:ilvl w:val="0"/>
+          <w:numId w:val="14"/>
+        </w:numPr>
+      </w:pPr>
+      <w:r>
+        <w:t xml:space="preserve">To remove the crypto material, channel artifacts, volume </w:t>
+      </w:r>
+      <w:proofErr w:type="spellStart"/>
+      <w:r>
+        <w:t>dir</w:t>
+      </w:r>
+      <w:proofErr w:type="spellEnd"/>
+      <w:r>
+        <w:t xml:space="preserve"> and deployment </w:t>
+      </w:r>
+      <w:proofErr w:type="spellStart"/>
+      <w:r>
+        <w:t>yamls</w:t>
+      </w:r>
+      <w:proofErr w:type="spellEnd"/>
+      <w:r>
+        <w:t xml:space="preserve">, run following script on k8s </w:t>
+      </w:r>
+      <w:r>
+        <w:rPr>
+          <w:b/>
+          <w:bCs/>
+        </w:rPr>
+        <w:t>worker</w:t>
+      </w:r>
+      <w:r>
+        <w:t xml:space="preserve"> node:</w:t>
+      </w:r>
+    </w:p>
+    <w:p>
+      <w:pPr>
+        <w:pStyle w:val="ListParagraph"/>
+      </w:pPr>
+      <w:r>
+        <w:t>cd &lt;BASE DIR&gt;/HF-On-K8S/</w:t>
+      </w:r>
+      <w:proofErr w:type="spellStart"/>
+      <w:r>
+        <w:t>SingleNodeSetup</w:t>
+      </w:r>
+      <w:proofErr w:type="spellEnd"/>
+    </w:p>
+    <w:p>
+      <w:pPr>
+        <w:pStyle w:val="ListParagraph"/>
+        <w:rPr>
+          <w:b/>
+          <w:bCs/>
+          <w:i/>
+          <w:iCs/>
+        </w:rPr>
+      </w:pPr>
+      <w:r>
+        <w:rPr>
+          <w:b/>
+          <w:bCs/>
+          <w:i/>
+          <w:iCs/>
+        </w:rPr>
+        <w:t xml:space="preserve">./cleanup.sh </w:t>
+      </w:r>
+      <w:proofErr w:type="spellStart"/>
+      <w:r>
+        <w:rPr>
+          <w:b/>
+          <w:bCs/>
+          <w:i/>
+          <w:iCs/>
+        </w:rPr>
+        <w:t>rm_dirs</w:t>
+      </w:r>
+      <w:bookmarkStart w:id="0" w:name="_GoBack"/>
+      <w:bookmarkEnd w:id="0"/>
+      <w:proofErr w:type="spellEnd"/>
     </w:p>
     <w:sectPr>
       <w:pgSz w:w="12240" w:h="15840"/>
@@ -3774,7 +4076,7 @@
         <w:ind w:left="1800" w:hanging="360"/>
       </w:pPr>
     </w:lvl>
-    <w:lvl w:ilvl="2" w:tplc="0409001B" w:tentative="1">
+    <w:lvl w:ilvl="2" w:tplc="0409001B">
       <w:start w:val="1"/>
       <w:numFmt w:val="lowerRoman"/>
       <w:lvlText w:val="%3."/>
@@ -4373,6 +4675,95 @@
     </w:lvl>
   </w:abstractNum>
   <w:abstractNum w:abstractNumId="8" w15:restartNumberingAfterBreak="0">
+    <w:nsid w:val="58A869D7"/>
+    <w:multiLevelType w:val="hybridMultilevel"/>
+    <w:tmpl w:val="DFC884D2"/>
+    <w:lvl w:ilvl="0" w:tplc="0409000F">
+      <w:start w:val="1"/>
+      <w:numFmt w:val="decimal"/>
+      <w:lvlText w:val="%1."/>
+      <w:lvlJc w:val="left"/>
+      <w:pPr>
+        <w:ind w:left="720" w:hanging="360"/>
+      </w:pPr>
+      <w:rPr>
+        <w:rFonts w:hint="default"/>
+      </w:rPr>
+    </w:lvl>
+    <w:lvl w:ilvl="1" w:tplc="04090019" w:tentative="1">
+      <w:start w:val="1"/>
+      <w:numFmt w:val="lowerLetter"/>
+      <w:lvlText w:val="%2."/>
+      <w:lvlJc w:val="left"/>
+      <w:pPr>
+        <w:ind w:left="1440" w:hanging="360"/>
+      </w:pPr>
+    </w:lvl>
+    <w:lvl w:ilvl="2" w:tplc="0409001B" w:tentative="1">
+      <w:start w:val="1"/>
+      <w:numFmt w:val="lowerRoman"/>
+      <w:lvlText w:val="%3."/>
+      <w:lvlJc w:val="right"/>
+      <w:pPr>
+        <w:ind w:left="2160" w:hanging="180"/>
+      </w:pPr>
+    </w:lvl>
+    <w:lvl w:ilvl="3" w:tplc="0409000F" w:tentative="1">
+      <w:start w:val="1"/>
+      <w:numFmt w:val="decimal"/>
+      <w:lvlText w:val="%4."/>
+      <w:lvlJc w:val="left"/>
+      <w:pPr>
+        <w:ind w:left="2880" w:hanging="360"/>
+      </w:pPr>
+    </w:lvl>
+    <w:lvl w:ilvl="4" w:tplc="04090019" w:tentative="1">
+      <w:start w:val="1"/>
+      <w:numFmt w:val="lowerLetter"/>
+      <w:lvlText w:val="%5."/>
+      <w:lvlJc w:val="left"/>
+      <w:pPr>
+        <w:ind w:left="3600" w:hanging="360"/>
+      </w:pPr>
+    </w:lvl>
+    <w:lvl w:ilvl="5" w:tplc="0409001B" w:tentative="1">
+      <w:start w:val="1"/>
+      <w:numFmt w:val="lowerRoman"/>
+      <w:lvlText w:val="%6."/>
+      <w:lvlJc w:val="right"/>
+      <w:pPr>
+        <w:ind w:left="4320" w:hanging="180"/>
+      </w:pPr>
+    </w:lvl>
+    <w:lvl w:ilvl="6" w:tplc="0409000F" w:tentative="1">
+      <w:start w:val="1"/>
+      <w:numFmt w:val="decimal"/>
+      <w:lvlText w:val="%7."/>
+      <w:lvlJc w:val="left"/>
+      <w:pPr>
+        <w:ind w:left="5040" w:hanging="360"/>
+      </w:pPr>
+    </w:lvl>
+    <w:lvl w:ilvl="7" w:tplc="04090019" w:tentative="1">
+      <w:start w:val="1"/>
+      <w:numFmt w:val="lowerLetter"/>
+      <w:lvlText w:val="%8."/>
+      <w:lvlJc w:val="left"/>
+      <w:pPr>
+        <w:ind w:left="5760" w:hanging="360"/>
+      </w:pPr>
+    </w:lvl>
+    <w:lvl w:ilvl="8" w:tplc="0409001B" w:tentative="1">
+      <w:start w:val="1"/>
+      <w:numFmt w:val="lowerRoman"/>
+      <w:lvlText w:val="%9."/>
+      <w:lvlJc w:val="right"/>
+      <w:pPr>
+        <w:ind w:left="6480" w:hanging="180"/>
+      </w:pPr>
+    </w:lvl>
+  </w:abstractNum>
+  <w:abstractNum w:abstractNumId="9" w15:restartNumberingAfterBreak="0">
     <w:nsid w:val="662C72BC"/>
     <w:multiLevelType w:val="hybridMultilevel"/>
     <w:tmpl w:val="00B0E1D6"/>
@@ -4485,7 +4876,7 @@
       </w:rPr>
     </w:lvl>
   </w:abstractNum>
-  <w:abstractNum w:abstractNumId="9" w15:restartNumberingAfterBreak="0">
+  <w:abstractNum w:abstractNumId="10" w15:restartNumberingAfterBreak="0">
     <w:nsid w:val="6C2B7AEA"/>
     <w:multiLevelType w:val="hybridMultilevel"/>
     <w:tmpl w:val="8EACFC62"/>
@@ -4574,7 +4965,7 @@
       </w:pPr>
     </w:lvl>
   </w:abstractNum>
-  <w:abstractNum w:abstractNumId="10" w15:restartNumberingAfterBreak="0">
+  <w:abstractNum w:abstractNumId="11" w15:restartNumberingAfterBreak="0">
     <w:nsid w:val="6D2A3B18"/>
     <w:multiLevelType w:val="hybridMultilevel"/>
     <w:tmpl w:val="06D2F7EE"/>
@@ -4663,7 +5054,7 @@
       </w:pPr>
     </w:lvl>
   </w:abstractNum>
-  <w:abstractNum w:abstractNumId="11" w15:restartNumberingAfterBreak="0">
+  <w:abstractNum w:abstractNumId="12" w15:restartNumberingAfterBreak="0">
     <w:nsid w:val="755F029E"/>
     <w:multiLevelType w:val="hybridMultilevel"/>
     <w:tmpl w:val="92AC5FB8"/>
@@ -4752,7 +5143,7 @@
       </w:pPr>
     </w:lvl>
   </w:abstractNum>
-  <w:abstractNum w:abstractNumId="12" w15:restartNumberingAfterBreak="0">
+  <w:abstractNum w:abstractNumId="13" w15:restartNumberingAfterBreak="0">
     <w:nsid w:val="795C201C"/>
     <w:multiLevelType w:val="hybridMultilevel"/>
     <w:tmpl w:val="CE7E56D4"/>
@@ -4842,7 +5233,7 @@
     </w:lvl>
   </w:abstractNum>
   <w:num w:numId="1">
-    <w:abstractNumId w:val="8"/>
+    <w:abstractNumId w:val="9"/>
   </w:num>
   <w:num w:numId="2">
     <w:abstractNumId w:val="0"/>
@@ -4851,10 +5242,10 @@
     <w:abstractNumId w:val="4"/>
   </w:num>
   <w:num w:numId="4">
-    <w:abstractNumId w:val="12"/>
+    <w:abstractNumId w:val="13"/>
   </w:num>
   <w:num w:numId="5">
-    <w:abstractNumId w:val="11"/>
+    <w:abstractNumId w:val="12"/>
   </w:num>
   <w:num w:numId="6">
     <w:abstractNumId w:val="5"/>
@@ -4866,7 +5257,7 @@
     <w:abstractNumId w:val="6"/>
   </w:num>
   <w:num w:numId="9">
-    <w:abstractNumId w:val="9"/>
+    <w:abstractNumId w:val="10"/>
   </w:num>
   <w:num w:numId="10">
     <w:abstractNumId w:val="7"/>
@@ -4875,10 +5266,13 @@
     <w:abstractNumId w:val="2"/>
   </w:num>
   <w:num w:numId="12">
-    <w:abstractNumId w:val="10"/>
+    <w:abstractNumId w:val="11"/>
   </w:num>
   <w:num w:numId="13">
     <w:abstractNumId w:val="3"/>
+  </w:num>
+  <w:num w:numId="14">
+    <w:abstractNumId w:val="8"/>
   </w:num>
 </w:numbering>
 </file>

</xml_diff>